<commit_message>
Fix paint to work for every image size
</commit_message>
<xml_diff>
--- a/report.docx
+++ b/report.docx
@@ -136,16 +136,50 @@
         <w:bidi/>
         <w:spacing w:line="259" w:lineRule="auto"/>
         <w:rPr>
-          <w:rFonts w:ascii="Calibri" w:eastAsia="Calibri" w:hAnsi="Calibri" w:cs="Arial" w:hint="cs"/>
-          <w:rtl/>
-        </w:rPr>
-      </w:pPr>
-      <w:r>
-        <w:rPr>
-          <w:rFonts w:ascii="Calibri" w:eastAsia="Calibri" w:hAnsi="Calibri" w:cs="Arial" w:hint="cs"/>
-          <w:rtl/>
-        </w:rPr>
-        <w:t>דוגמה לפלט הסופי של המודל:</w:t>
+          <w:rFonts w:ascii="Calibri" w:eastAsia="Calibri" w:hAnsi="Calibri" w:cs="Arial"/>
+          <w:rtl/>
+        </w:rPr>
+      </w:pPr>
+      <w:r>
+        <w:rPr>
+          <w:rFonts w:ascii="Calibri" w:eastAsia="Calibri" w:hAnsi="Calibri" w:cs="Arial" w:hint="cs"/>
+          <w:rtl/>
+        </w:rPr>
+        <w:t xml:space="preserve">דוגמה לפלט </w:t>
+      </w:r>
+      <w:r>
+        <w:rPr>
+          <w:rFonts w:ascii="Calibri" w:eastAsia="Calibri" w:hAnsi="Calibri" w:cs="Arial" w:hint="cs"/>
+          <w:rtl/>
+        </w:rPr>
+        <w:t xml:space="preserve">של המודל </w:t>
+      </w:r>
+      <w:r>
+        <w:rPr>
+          <w:rFonts w:ascii="Calibri" w:eastAsia="Calibri" w:hAnsi="Calibri" w:cs="Arial" w:hint="cs"/>
+          <w:rtl/>
+        </w:rPr>
+        <w:t xml:space="preserve">הסופי </w:t>
+      </w:r>
+      <w:r>
+        <w:rPr>
+          <w:rFonts w:ascii="Calibri" w:eastAsia="Calibri" w:hAnsi="Calibri" w:cs="Arial" w:hint="cs"/>
+          <w:rtl/>
+        </w:rPr>
+        <w:t>מה-</w:t>
+      </w:r>
+      <w:r>
+        <w:rPr>
+          <w:rFonts w:ascii="Calibri" w:eastAsia="Calibri" w:hAnsi="Calibri" w:cs="Arial"/>
+        </w:rPr>
+        <w:t>testset</w:t>
+      </w:r>
+      <w:r>
+        <w:rPr>
+          <w:rFonts w:ascii="Calibri" w:eastAsia="Calibri" w:hAnsi="Calibri" w:cs="Arial" w:hint="cs"/>
+          <w:rtl/>
+        </w:rPr>
+        <w:t>:</w:t>
       </w:r>
     </w:p>
     <w:p>
@@ -294,14 +328,12 @@
         </w:rPr>
         <w:t>" שבו יש 101,000 תמונות של אוכל, אבל לאימון לקחנו 8,000 תמונות באקראי (ועוד 2000 בשביל ה-</w:t>
       </w:r>
-      <w:proofErr w:type="spellStart"/>
       <w:r>
         <w:rPr>
           <w:rFonts w:ascii="Calibri" w:eastAsia="Calibri" w:hAnsi="Calibri" w:cs="Arial"/>
         </w:rPr>
         <w:t>testset</w:t>
       </w:r>
-      <w:proofErr w:type="spellEnd"/>
       <w:r>
         <w:rPr>
           <w:rFonts w:ascii="Calibri" w:eastAsia="Calibri" w:hAnsi="Calibri" w:cs="Arial" w:hint="cs"/>

</xml_diff>